<commit_message>
Update to 'Skills' section
</commit_message>
<xml_diff>
--- a/Scott Downey Resume.docx
+++ b/Scott Downey Resume.docx
@@ -217,6 +217,14 @@
           <w:szCs w:val="22"/>
         </w:rPr>
         <w:t xml:space="preserve"> </w:t>
+      </w:r>
+      <w:r>
+        <w:rPr>
+          <w:rFonts w:asciiTheme="majorHAnsi" w:hAnsiTheme="majorHAnsi"/>
+          <w:sz w:val="22"/>
+          <w:szCs w:val="22"/>
+        </w:rPr>
+        <w:t xml:space="preserve">Git, </w:t>
       </w:r>
       <w:r>
         <w:rPr>
@@ -1142,7 +1150,7 @@
   <w:abstractNum w:abstractNumId="0">
     <w:nsid w:val="FFFFFF1D"/>
     <w:multiLevelType w:val="multilevel"/>
-    <w:tmpl w:val="6C7C4D94"/>
+    <w:tmpl w:val="B166380A"/>
     <w:lvl w:ilvl="0">
       <w:start w:val="1"/>
       <w:numFmt w:val="bullet"/>
@@ -2500,6 +2508,7 @@
   <w:style w:type="character" w:default="1" w:styleId="DefaultParagraphFont">
     <w:name w:val="Default Paragraph Font"/>
     <w:uiPriority w:val="1"/>
+    <w:semiHidden/>
     <w:unhideWhenUsed/>
   </w:style>
   <w:style w:type="table" w:default="1" w:styleId="TableNormal">
@@ -2697,6 +2706,7 @@
   <w:style w:type="character" w:default="1" w:styleId="DefaultParagraphFont">
     <w:name w:val="Default Paragraph Font"/>
     <w:uiPriority w:val="1"/>
+    <w:semiHidden/>
     <w:unhideWhenUsed/>
   </w:style>
   <w:style w:type="table" w:default="1" w:styleId="TableNormal">

</xml_diff>